<commit_message>
reading place holder and added new paper to reading list in handbook
</commit_message>
<xml_diff>
--- a/kcl-2016/Handbook 7BBG2014 M7 Bioinformatics Genomic Medicine 2016.docx
+++ b/kcl-2016/Handbook 7BBG2014 M7 Bioinformatics Genomic Medicine 2016.docx
@@ -1,6 +1,6 @@
 
 <file path=word/document.xml><?xml version="1.0" encoding="utf-8"?>
-<w:document xmlns:ve="http://schemas.openxmlformats.org/markup-compatibility/2006" xmlns:o="urn:schemas-microsoft-com:office:office" xmlns:r="http://schemas.openxmlformats.org/officeDocument/2006/relationships" xmlns:m="http://schemas.openxmlformats.org/officeDocument/2006/math" xmlns:v="urn:schemas-microsoft-com:vml" xmlns:wp="http://schemas.openxmlformats.org/drawingml/2006/wordprocessingDrawing" xmlns:w10="urn:schemas-microsoft-com:office:word" xmlns:w="http://schemas.openxmlformats.org/wordprocessingml/2006/main" xmlns:wne="http://schemas.microsoft.com/office/word/2006/wordml">
+<w:document xmlns:wpc="http://schemas.microsoft.com/office/word/2010/wordprocessingCanvas" xmlns:mo="http://schemas.microsoft.com/office/mac/office/2008/main" xmlns:mc="http://schemas.openxmlformats.org/markup-compatibility/2006" xmlns:mv="urn:schemas-microsoft-com:mac:vml" xmlns:o="urn:schemas-microsoft-com:office:office" xmlns:r="http://schemas.openxmlformats.org/officeDocument/2006/relationships" xmlns:m="http://schemas.openxmlformats.org/officeDocument/2006/math" xmlns:v="urn:schemas-microsoft-com:vml" xmlns:wp14="http://schemas.microsoft.com/office/word/2010/wordprocessingDrawing" xmlns:wp="http://schemas.openxmlformats.org/drawingml/2006/wordprocessingDrawing" xmlns:w10="urn:schemas-microsoft-com:office:word" xmlns:w="http://schemas.openxmlformats.org/wordprocessingml/2006/main" xmlns:w14="http://schemas.microsoft.com/office/word/2010/wordml" xmlns:wpg="http://schemas.microsoft.com/office/word/2010/wordprocessingGroup" xmlns:wpi="http://schemas.microsoft.com/office/word/2010/wordprocessingInk" xmlns:wne="http://schemas.microsoft.com/office/word/2006/wordml" xmlns:wps="http://schemas.microsoft.com/office/word/2010/wordprocessingShape" mc:Ignorable="w14 wp14">
   <w:background w:color="FFFFFF"/>
   <w:body>
     <w:p>
@@ -18,10 +18,10 @@
         <w:rPr>
           <w:b/>
           <w:noProof/>
-          <w:lang w:eastAsia="en-GB"/>
+          <w:lang w:val="en-US"/>
         </w:rPr>
         <w:drawing>
-          <wp:anchor distT="0" distB="0" distL="114300" distR="114300" simplePos="0" relativeHeight="251661312" behindDoc="0" locked="0" layoutInCell="1" allowOverlap="1">
+          <wp:anchor distT="0" distB="0" distL="114300" distR="114300" simplePos="0" relativeHeight="251661312" behindDoc="0" locked="0" layoutInCell="1" allowOverlap="1" wp14:anchorId="3C1BFFB1" wp14:editId="192CEFA9">
             <wp:simplePos x="0" y="0"/>
             <wp:positionH relativeFrom="column">
               <wp:posOffset>3900805</wp:posOffset>
@@ -44,10 +44,10 @@
                     <pic:cNvPicPr/>
                   </pic:nvPicPr>
                   <pic:blipFill>
-                    <a:blip r:embed="rId7" cstate="print">
+                    <a:blip r:embed="rId8" cstate="print">
                       <a:extLst>
                         <a:ext uri="{28A0092B-C50C-407E-A947-70E740481C1C}">
-                          <a14:useLocalDpi xmlns="" xmlns:wpc="http://schemas.microsoft.com/office/word/2010/wordprocessingCanvas" xmlns:mo="http://schemas.microsoft.com/office/mac/office/2008/main" xmlns:mc="http://schemas.openxmlformats.org/markup-compatibility/2006" xmlns:mv="urn:schemas-microsoft-com:mac:vml" xmlns:o="urn:schemas-microsoft-com:office:office" xmlns:v="urn:schemas-microsoft-com:vml" xmlns:wp14="http://schemas.microsoft.com/office/word/2010/wordprocessingDrawing" xmlns:w10="urn:schemas-microsoft-com:office:word" xmlns:w="http://schemas.openxmlformats.org/wordprocessingml/2006/main" xmlns:w14="http://schemas.microsoft.com/office/word/2010/wordml" xmlns:wpg="http://schemas.microsoft.com/office/word/2010/wordprocessingGroup" xmlns:wpi="http://schemas.microsoft.com/office/word/2010/wordprocessingInk" xmlns:wps="http://schemas.microsoft.com/office/word/2010/wordprocessingShape" xmlns:a14="http://schemas.microsoft.com/office/drawing/2010/main" val="0"/>
+                          <a14:useLocalDpi xmlns:a14="http://schemas.microsoft.com/office/drawing/2010/main" val="0"/>
                         </a:ext>
                       </a:extLst>
                     </a:blip>
@@ -74,10 +74,10 @@
         <w:rPr>
           <w:b/>
           <w:noProof/>
-          <w:lang w:eastAsia="en-GB"/>
+          <w:lang w:val="en-US"/>
         </w:rPr>
         <w:drawing>
-          <wp:anchor distT="0" distB="0" distL="114300" distR="114300" simplePos="0" relativeHeight="251659264" behindDoc="0" locked="0" layoutInCell="1" allowOverlap="1">
+          <wp:anchor distT="0" distB="0" distL="114300" distR="114300" simplePos="0" relativeHeight="251659264" behindDoc="0" locked="0" layoutInCell="1" allowOverlap="1" wp14:anchorId="6BF2EF5F" wp14:editId="61D60C91">
             <wp:simplePos x="0" y="0"/>
             <wp:positionH relativeFrom="column">
               <wp:posOffset>-636905</wp:posOffset>
@@ -100,10 +100,10 @@
                     <pic:cNvPicPr/>
                   </pic:nvPicPr>
                   <pic:blipFill rotWithShape="1">
-                    <a:blip r:embed="rId8" cstate="print">
+                    <a:blip r:embed="rId9" cstate="print">
                       <a:extLst>
                         <a:ext uri="{28A0092B-C50C-407E-A947-70E740481C1C}">
-                          <a14:useLocalDpi xmlns="" xmlns:wpc="http://schemas.microsoft.com/office/word/2010/wordprocessingCanvas" xmlns:mo="http://schemas.microsoft.com/office/mac/office/2008/main" xmlns:mc="http://schemas.openxmlformats.org/markup-compatibility/2006" xmlns:mv="urn:schemas-microsoft-com:mac:vml" xmlns:o="urn:schemas-microsoft-com:office:office" xmlns:v="urn:schemas-microsoft-com:vml" xmlns:wp14="http://schemas.microsoft.com/office/word/2010/wordprocessingDrawing" xmlns:w10="urn:schemas-microsoft-com:office:word" xmlns:w="http://schemas.openxmlformats.org/wordprocessingml/2006/main" xmlns:w14="http://schemas.microsoft.com/office/word/2010/wordml" xmlns:wpg="http://schemas.microsoft.com/office/word/2010/wordprocessingGroup" xmlns:wpi="http://schemas.microsoft.com/office/word/2010/wordprocessingInk" xmlns:wps="http://schemas.microsoft.com/office/word/2010/wordprocessingShape" xmlns:a14="http://schemas.microsoft.com/office/drawing/2010/main" val="0"/>
+                          <a14:useLocalDpi xmlns:a14="http://schemas.microsoft.com/office/drawing/2010/main" val="0"/>
                         </a:ext>
                       </a:extLst>
                     </a:blip>
@@ -123,7 +123,7 @@
                     </a:ln>
                     <a:extLst>
                       <a:ext uri="{53640926-AAD7-44d8-BBD7-CCE9431645EC}">
-                        <a14:shadowObscured xmlns="" xmlns:wpc="http://schemas.microsoft.com/office/word/2010/wordprocessingCanvas" xmlns:mo="http://schemas.microsoft.com/office/mac/office/2008/main" xmlns:mc="http://schemas.openxmlformats.org/markup-compatibility/2006" xmlns:mv="urn:schemas-microsoft-com:mac:vml" xmlns:o="urn:schemas-microsoft-com:office:office" xmlns:v="urn:schemas-microsoft-com:vml" xmlns:wp14="http://schemas.microsoft.com/office/word/2010/wordprocessingDrawing" xmlns:w10="urn:schemas-microsoft-com:office:word" xmlns:w="http://schemas.openxmlformats.org/wordprocessingml/2006/main" xmlns:w14="http://schemas.microsoft.com/office/word/2010/wordml" xmlns:wpg="http://schemas.microsoft.com/office/word/2010/wordprocessingGroup" xmlns:wpi="http://schemas.microsoft.com/office/word/2010/wordprocessingInk" xmlns:wps="http://schemas.microsoft.com/office/word/2010/wordprocessingShape" xmlns:a14="http://schemas.microsoft.com/office/drawing/2010/main"/>
+                        <a14:shadowObscured xmlns:a14="http://schemas.microsoft.com/office/drawing/2010/main"/>
                       </a:ext>
                     </a:extLst>
                   </pic:spPr>
@@ -205,8 +205,6 @@
       <w:r>
         <w:t>B</w:t>
       </w:r>
-      <w:bookmarkStart w:id="1" w:name="_GoBack"/>
-      <w:bookmarkEnd w:id="1"/>
       <w:r>
         <w:t>ut Omics is recommended</w:t>
       </w:r>
@@ -238,8 +236,8 @@
         <w:pStyle w:val="Heading2"/>
         <w:contextualSpacing w:val="0"/>
       </w:pPr>
-      <w:bookmarkStart w:id="2" w:name="h.83c9okleotoe" w:colFirst="0" w:colLast="0"/>
-      <w:bookmarkEnd w:id="2"/>
+      <w:bookmarkStart w:id="1" w:name="h.83c9okleotoe" w:colFirst="0" w:colLast="0"/>
+      <w:bookmarkEnd w:id="1"/>
       <w:r>
         <w:rPr>
           <w:b/>
@@ -260,8 +258,8 @@
         <w:pStyle w:val="Heading2"/>
         <w:contextualSpacing w:val="0"/>
       </w:pPr>
-      <w:bookmarkStart w:id="3" w:name="h.g5oype1npi4i" w:colFirst="0" w:colLast="0"/>
-      <w:bookmarkEnd w:id="3"/>
+      <w:bookmarkStart w:id="2" w:name="h.g5oype1npi4i" w:colFirst="0" w:colLast="0"/>
+      <w:bookmarkEnd w:id="2"/>
       <w:r>
         <w:rPr>
           <w:b/>
@@ -290,8 +288,8 @@
         <w:pStyle w:val="Heading2"/>
         <w:contextualSpacing w:val="0"/>
       </w:pPr>
-      <w:bookmarkStart w:id="4" w:name="h.jav2uw3pk0wp" w:colFirst="0" w:colLast="0"/>
-      <w:bookmarkEnd w:id="4"/>
+      <w:bookmarkStart w:id="3" w:name="h.jav2uw3pk0wp" w:colFirst="0" w:colLast="0"/>
+      <w:bookmarkEnd w:id="3"/>
       <w:r>
         <w:rPr>
           <w:b/>
@@ -391,8 +389,8 @@
         <w:pStyle w:val="Heading2"/>
         <w:contextualSpacing w:val="0"/>
       </w:pPr>
-      <w:bookmarkStart w:id="5" w:name="h.7smiplgnqu1q" w:colFirst="0" w:colLast="0"/>
-      <w:bookmarkEnd w:id="5"/>
+      <w:bookmarkStart w:id="4" w:name="h.7smiplgnqu1q" w:colFirst="0" w:colLast="0"/>
+      <w:bookmarkEnd w:id="4"/>
       <w:r>
         <w:rPr>
           <w:b/>
@@ -453,8 +451,8 @@
         <w:pStyle w:val="Heading2"/>
         <w:contextualSpacing w:val="0"/>
       </w:pPr>
-      <w:bookmarkStart w:id="6" w:name="h.8wcjqhk9eegw" w:colFirst="0" w:colLast="0"/>
-      <w:bookmarkEnd w:id="6"/>
+      <w:bookmarkStart w:id="5" w:name="h.8wcjqhk9eegw" w:colFirst="0" w:colLast="0"/>
+      <w:bookmarkEnd w:id="5"/>
       <w:r>
         <w:rPr>
           <w:b/>
@@ -467,8 +465,8 @@
         <w:pStyle w:val="Heading3"/>
         <w:contextualSpacing w:val="0"/>
       </w:pPr>
-      <w:bookmarkStart w:id="7" w:name="h.f682o678l1e8" w:colFirst="0" w:colLast="0"/>
-      <w:bookmarkEnd w:id="7"/>
+      <w:bookmarkStart w:id="6" w:name="h.f682o678l1e8" w:colFirst="0" w:colLast="0"/>
+      <w:bookmarkEnd w:id="6"/>
       <w:r>
         <w:t>Day 1: Introduction to variant analysis using HTS data and quality control</w:t>
       </w:r>
@@ -478,8 +476,8 @@
         <w:pStyle w:val="Heading5"/>
         <w:contextualSpacing w:val="0"/>
       </w:pPr>
-      <w:bookmarkStart w:id="8" w:name="h.5d19hrvmvaf1" w:colFirst="0" w:colLast="0"/>
-      <w:bookmarkEnd w:id="8"/>
+      <w:bookmarkStart w:id="7" w:name="h.5d19hrvmvaf1" w:colFirst="0" w:colLast="0"/>
+      <w:bookmarkEnd w:id="7"/>
       <w:r>
         <w:t>Monday 15th Feb</w:t>
       </w:r>
@@ -502,7 +500,7 @@
           <w:insideV w:val="nil"/>
         </w:tblBorders>
         <w:tblLayout w:type="fixed"/>
-        <w:tblLook w:val="0600"/>
+        <w:tblLook w:val="0600" w:firstRow="0" w:lastRow="0" w:firstColumn="0" w:lastColumn="0" w:noHBand="1" w:noVBand="1"/>
       </w:tblPr>
       <w:tblGrid>
         <w:gridCol w:w="1785"/>
@@ -869,7 +867,7 @@
               <w:pStyle w:val="normal0"/>
               <w:widowControl w:val="0"/>
             </w:pPr>
-            <w:hyperlink r:id="rId9">
+            <w:hyperlink r:id="rId10">
               <w:r>
                 <w:rPr>
                   <w:color w:val="4183C4"/>
@@ -986,7 +984,7 @@
               <w:pStyle w:val="normal0"/>
               <w:widowControl w:val="0"/>
             </w:pPr>
-            <w:hyperlink r:id="rId10">
+            <w:hyperlink r:id="rId11">
               <w:r>
                 <w:rPr>
                   <w:color w:val="4183C4"/>
@@ -1071,8 +1069,8 @@
         <w:pStyle w:val="Heading3"/>
         <w:contextualSpacing w:val="0"/>
       </w:pPr>
-      <w:bookmarkStart w:id="9" w:name="h.6mkgq5nzyoln" w:colFirst="0" w:colLast="0"/>
-      <w:bookmarkEnd w:id="9"/>
+      <w:bookmarkStart w:id="8" w:name="h.6mkgq5nzyoln" w:colFirst="0" w:colLast="0"/>
+      <w:bookmarkEnd w:id="8"/>
       <w:r>
         <w:lastRenderedPageBreak/>
         <w:t xml:space="preserve">Day 2: Introduction to Variant calling and Annotation </w:t>
@@ -1083,8 +1081,8 @@
         <w:pStyle w:val="Heading5"/>
         <w:contextualSpacing w:val="0"/>
       </w:pPr>
-      <w:bookmarkStart w:id="10" w:name="h.uqnat16lky9m" w:colFirst="0" w:colLast="0"/>
-      <w:bookmarkEnd w:id="10"/>
+      <w:bookmarkStart w:id="9" w:name="h.uqnat16lky9m" w:colFirst="0" w:colLast="0"/>
+      <w:bookmarkEnd w:id="9"/>
       <w:r>
         <w:t>Tuesday 16th Feb</w:t>
       </w:r>
@@ -1108,7 +1106,7 @@
           <w:insideV w:val="nil"/>
         </w:tblBorders>
         <w:tblLayout w:type="fixed"/>
-        <w:tblLook w:val="0600"/>
+        <w:tblLook w:val="0600" w:firstRow="0" w:lastRow="0" w:firstColumn="0" w:lastColumn="0" w:noHBand="1" w:noVBand="1"/>
       </w:tblPr>
       <w:tblGrid>
         <w:gridCol w:w="1665"/>
@@ -1607,8 +1605,8 @@
         <w:pStyle w:val="Heading3"/>
         <w:contextualSpacing w:val="0"/>
       </w:pPr>
-      <w:bookmarkStart w:id="11" w:name="h.7b3l24tb296c" w:colFirst="0" w:colLast="0"/>
-      <w:bookmarkEnd w:id="11"/>
+      <w:bookmarkStart w:id="10" w:name="h.7b3l24tb296c" w:colFirst="0" w:colLast="0"/>
+      <w:bookmarkEnd w:id="10"/>
       <w:r>
         <w:t>Day 3: Variant Annotation and Interpretation</w:t>
       </w:r>
@@ -1618,8 +1616,8 @@
         <w:pStyle w:val="Heading5"/>
         <w:contextualSpacing w:val="0"/>
       </w:pPr>
-      <w:bookmarkStart w:id="12" w:name="h.rz8sl8shids7" w:colFirst="0" w:colLast="0"/>
-      <w:bookmarkEnd w:id="12"/>
+      <w:bookmarkStart w:id="11" w:name="h.rz8sl8shids7" w:colFirst="0" w:colLast="0"/>
+      <w:bookmarkEnd w:id="11"/>
       <w:r>
         <w:t>Wednesday 17th Feb</w:t>
       </w:r>
@@ -1642,7 +1640,7 @@
           <w:insideV w:val="nil"/>
         </w:tblBorders>
         <w:tblLayout w:type="fixed"/>
-        <w:tblLook w:val="0600"/>
+        <w:tblLook w:val="0600" w:firstRow="0" w:lastRow="0" w:firstColumn="0" w:lastColumn="0" w:noHBand="1" w:noVBand="1"/>
       </w:tblPr>
       <w:tblGrid>
         <w:gridCol w:w="1440"/>
@@ -2080,8 +2078,8 @@
         <w:pStyle w:val="Heading3"/>
         <w:contextualSpacing w:val="0"/>
       </w:pPr>
-      <w:bookmarkStart w:id="13" w:name="h.76aokhhkiye4" w:colFirst="0" w:colLast="0"/>
-      <w:bookmarkEnd w:id="13"/>
+      <w:bookmarkStart w:id="12" w:name="h.76aokhhkiye4" w:colFirst="0" w:colLast="0"/>
+      <w:bookmarkEnd w:id="12"/>
       <w:r>
         <w:lastRenderedPageBreak/>
         <w:t>Day 4: Researching links between genotype to clinical phenotype</w:t>
@@ -2092,8 +2090,8 @@
         <w:pStyle w:val="Heading5"/>
         <w:contextualSpacing w:val="0"/>
       </w:pPr>
-      <w:bookmarkStart w:id="14" w:name="h.fyaghtma4eup" w:colFirst="0" w:colLast="0"/>
-      <w:bookmarkEnd w:id="14"/>
+      <w:bookmarkStart w:id="13" w:name="h.fyaghtma4eup" w:colFirst="0" w:colLast="0"/>
+      <w:bookmarkEnd w:id="13"/>
       <w:r>
         <w:t>Thursday 18th Feb</w:t>
       </w:r>
@@ -2117,7 +2115,7 @@
           <w:insideV w:val="nil"/>
         </w:tblBorders>
         <w:tblLayout w:type="fixed"/>
-        <w:tblLook w:val="0600"/>
+        <w:tblLook w:val="0600" w:firstRow="0" w:lastRow="0" w:firstColumn="0" w:lastColumn="0" w:noHBand="1" w:noVBand="1"/>
       </w:tblPr>
       <w:tblGrid>
         <w:gridCol w:w="1485"/>
@@ -2611,8 +2609,8 @@
         <w:pStyle w:val="Heading3"/>
         <w:contextualSpacing w:val="0"/>
       </w:pPr>
-      <w:bookmarkStart w:id="15" w:name="h.ajbfe8420mx" w:colFirst="0" w:colLast="0"/>
-      <w:bookmarkEnd w:id="15"/>
+      <w:bookmarkStart w:id="14" w:name="h.ajbfe8420mx" w:colFirst="0" w:colLast="0"/>
+      <w:bookmarkEnd w:id="14"/>
       <w:r>
         <w:t>Day 5: Additional annotation and Genomic analyses</w:t>
       </w:r>
@@ -2622,8 +2620,8 @@
         <w:pStyle w:val="Heading5"/>
         <w:contextualSpacing w:val="0"/>
       </w:pPr>
-      <w:bookmarkStart w:id="16" w:name="h.k56hwlh2z84m" w:colFirst="0" w:colLast="0"/>
-      <w:bookmarkEnd w:id="16"/>
+      <w:bookmarkStart w:id="15" w:name="h.k56hwlh2z84m" w:colFirst="0" w:colLast="0"/>
+      <w:bookmarkEnd w:id="15"/>
       <w:r>
         <w:t>Friday 19th Feb</w:t>
       </w:r>
@@ -2646,7 +2644,7 @@
           <w:insideV w:val="nil"/>
         </w:tblBorders>
         <w:tblLayout w:type="fixed"/>
-        <w:tblLook w:val="0600"/>
+        <w:tblLook w:val="0600" w:firstRow="0" w:lastRow="0" w:firstColumn="0" w:lastColumn="0" w:noHBand="1" w:noVBand="1"/>
       </w:tblPr>
       <w:tblGrid>
         <w:gridCol w:w="1560"/>
@@ -3049,8 +3047,8 @@
         <w:pStyle w:val="Heading2"/>
         <w:contextualSpacing w:val="0"/>
       </w:pPr>
-      <w:bookmarkStart w:id="17" w:name="h.1b1x7sj5g7mn" w:colFirst="0" w:colLast="0"/>
-      <w:bookmarkEnd w:id="17"/>
+      <w:bookmarkStart w:id="16" w:name="h.1b1x7sj5g7mn" w:colFirst="0" w:colLast="0"/>
+      <w:bookmarkEnd w:id="16"/>
       <w:r>
         <w:rPr>
           <w:b/>
@@ -3064,8 +3062,8 @@
         <w:pStyle w:val="Heading3"/>
         <w:contextualSpacing w:val="0"/>
       </w:pPr>
-      <w:bookmarkStart w:id="18" w:name="h.pta3shjhhx6f" w:colFirst="0" w:colLast="0"/>
-      <w:bookmarkEnd w:id="18"/>
+      <w:bookmarkStart w:id="17" w:name="h.pta3shjhhx6f" w:colFirst="0" w:colLast="0"/>
+      <w:bookmarkEnd w:id="17"/>
       <w:r>
         <w:rPr>
           <w:b/>
@@ -3078,8 +3076,8 @@
         <w:pStyle w:val="Heading4"/>
         <w:contextualSpacing w:val="0"/>
       </w:pPr>
-      <w:bookmarkStart w:id="19" w:name="h.fozqvwfgjo9z" w:colFirst="0" w:colLast="0"/>
-      <w:bookmarkEnd w:id="19"/>
+      <w:bookmarkStart w:id="18" w:name="h.fozqvwfgjo9z" w:colFirst="0" w:colLast="0"/>
+      <w:bookmarkEnd w:id="18"/>
       <w:r>
         <w:rPr>
           <w:b/>
@@ -3212,8 +3210,8 @@
         <w:pStyle w:val="Heading4"/>
         <w:contextualSpacing w:val="0"/>
       </w:pPr>
-      <w:bookmarkStart w:id="20" w:name="h.2gjke7arxiv" w:colFirst="0" w:colLast="0"/>
-      <w:bookmarkEnd w:id="20"/>
+      <w:bookmarkStart w:id="19" w:name="h.2gjke7arxiv" w:colFirst="0" w:colLast="0"/>
+      <w:bookmarkEnd w:id="19"/>
       <w:r>
         <w:rPr>
           <w:b/>
@@ -3376,8 +3374,8 @@
         <w:pStyle w:val="Heading1"/>
         <w:contextualSpacing w:val="0"/>
       </w:pPr>
-      <w:bookmarkStart w:id="21" w:name="h.3uo2qpkeo6lv" w:colFirst="0" w:colLast="0"/>
-      <w:bookmarkEnd w:id="21"/>
+      <w:bookmarkStart w:id="20" w:name="h.3uo2qpkeo6lv" w:colFirst="0" w:colLast="0"/>
+      <w:bookmarkEnd w:id="20"/>
     </w:p>
     <w:p>
       <w:pPr>
@@ -3392,10 +3390,10 @@
         <w:pStyle w:val="Heading1"/>
         <w:contextualSpacing w:val="0"/>
       </w:pPr>
-      <w:bookmarkStart w:id="22" w:name="h.dsl3k29y4q0f" w:colFirst="0" w:colLast="0"/>
-      <w:bookmarkStart w:id="23" w:name="h.x5mbd0tsj366" w:colFirst="0" w:colLast="0"/>
+      <w:bookmarkStart w:id="21" w:name="h.dsl3k29y4q0f" w:colFirst="0" w:colLast="0"/>
+      <w:bookmarkStart w:id="22" w:name="h.x5mbd0tsj366" w:colFirst="0" w:colLast="0"/>
+      <w:bookmarkEnd w:id="21"/>
       <w:bookmarkEnd w:id="22"/>
-      <w:bookmarkEnd w:id="23"/>
       <w:r>
         <w:rPr>
           <w:b/>
@@ -3422,8 +3420,8 @@
         <w:pStyle w:val="Heading3"/>
         <w:contextualSpacing w:val="0"/>
       </w:pPr>
-      <w:bookmarkStart w:id="24" w:name="h.ecavoc3osxtm" w:colFirst="0" w:colLast="0"/>
-      <w:bookmarkEnd w:id="24"/>
+      <w:bookmarkStart w:id="23" w:name="h.ecavoc3osxtm" w:colFirst="0" w:colLast="0"/>
+      <w:bookmarkEnd w:id="23"/>
       <w:r>
         <w:rPr>
           <w:b/>
@@ -3514,7 +3512,7 @@
       <w:r>
         <w:t xml:space="preserve">: </w:t>
       </w:r>
-      <w:hyperlink r:id="rId11">
+      <w:hyperlink r:id="rId12">
         <w:r>
           <w:rPr>
             <w:color w:val="1155CC"/>
@@ -3566,7 +3564,7 @@
       <w:r>
         <w:t xml:space="preserve">. </w:t>
       </w:r>
-      <w:hyperlink r:id="rId12">
+      <w:hyperlink r:id="rId13">
         <w:r>
           <w:rPr>
             <w:color w:val="660066"/>
@@ -3639,8 +3637,8 @@
         <w:spacing w:after="220" w:line="335" w:lineRule="auto"/>
         <w:contextualSpacing w:val="0"/>
       </w:pPr>
-      <w:bookmarkStart w:id="25" w:name="h.bredksk1iroe" w:colFirst="0" w:colLast="0"/>
-      <w:bookmarkEnd w:id="25"/>
+      <w:bookmarkStart w:id="24" w:name="h.bredksk1iroe" w:colFirst="0" w:colLast="0"/>
+      <w:bookmarkEnd w:id="24"/>
       <w:r>
         <w:rPr>
           <w:b/>
@@ -3775,8 +3773,8 @@
         <w:pStyle w:val="Heading3"/>
         <w:contextualSpacing w:val="0"/>
       </w:pPr>
-      <w:bookmarkStart w:id="26" w:name="h.it92g4bditz8" w:colFirst="0" w:colLast="0"/>
-      <w:bookmarkEnd w:id="26"/>
+      <w:bookmarkStart w:id="25" w:name="h.it92g4bditz8" w:colFirst="0" w:colLast="0"/>
+      <w:bookmarkEnd w:id="25"/>
       <w:r>
         <w:rPr>
           <w:b/>
@@ -3912,8 +3910,8 @@
         <w:spacing w:after="200" w:line="240" w:lineRule="auto"/>
         <w:contextualSpacing w:val="0"/>
       </w:pPr>
-      <w:bookmarkStart w:id="27" w:name="h.xqf6aje7t45n" w:colFirst="0" w:colLast="0"/>
-      <w:bookmarkEnd w:id="27"/>
+      <w:bookmarkStart w:id="26" w:name="h.xqf6aje7t45n" w:colFirst="0" w:colLast="0"/>
+      <w:bookmarkEnd w:id="26"/>
       <w:r>
         <w:rPr>
           <w:b/>
@@ -4518,10 +4516,66 @@
           <w:ilvl w:val="0"/>
           <w:numId w:val="4"/>
         </w:numPr>
+        <w:spacing w:before="160" w:after="200" w:line="270" w:lineRule="auto"/>
+        <w:ind w:hanging="360"/>
+        <w:rPr>
+          <w:b/>
+          <w:bCs/>
+        </w:rPr>
+      </w:pPr>
+      <w:r>
+        <w:rPr>
+          <w:b/>
+          <w:bCs/>
+        </w:rPr>
+        <w:t xml:space="preserve">Phenotype-driven strategies for </w:t>
+      </w:r>
+      <w:proofErr w:type="spellStart"/>
+      <w:r>
+        <w:rPr>
+          <w:b/>
+          <w:bCs/>
+        </w:rPr>
+        <w:t>exome</w:t>
+      </w:r>
+      <w:proofErr w:type="spellEnd"/>
+      <w:r>
+        <w:rPr>
+          <w:b/>
+          <w:bCs/>
+        </w:rPr>
+        <w:t xml:space="preserve"> prioritization of human </w:t>
+      </w:r>
+      <w:proofErr w:type="spellStart"/>
+      <w:r>
+        <w:rPr>
+          <w:b/>
+          <w:bCs/>
+        </w:rPr>
+        <w:t>Mendelian</w:t>
+      </w:r>
+      <w:proofErr w:type="spellEnd"/>
+      <w:r>
+        <w:rPr>
+          <w:b/>
+          <w:bCs/>
+        </w:rPr>
+        <w:t xml:space="preserve"> disease genes.</w:t>
+      </w:r>
+    </w:p>
+    <w:p>
+      <w:pPr>
+        <w:pStyle w:val="normal0"/>
+        <w:numPr>
+          <w:ilvl w:val="0"/>
+          <w:numId w:val="4"/>
+        </w:numPr>
         <w:spacing w:after="300" w:line="281" w:lineRule="auto"/>
         <w:ind w:hanging="360"/>
         <w:contextualSpacing/>
       </w:pPr>
+      <w:bookmarkStart w:id="27" w:name="_GoBack"/>
+      <w:bookmarkEnd w:id="27"/>
       <w:r>
         <w:t>Next-generation diagnostics and disease-gene discovery with the Exomiser</w:t>
       </w:r>
@@ -4648,6 +4702,7 @@
         <w:rPr>
           <w:b/>
         </w:rPr>
+        <w:lastRenderedPageBreak/>
         <w:t>Mining electronic health records: towards better research applications and clinical care</w:t>
       </w:r>
       <w:r>
@@ -4671,7 +4726,6 @@
           <w:szCs w:val="21"/>
           <w:highlight w:val="white"/>
         </w:rPr>
-        <w:lastRenderedPageBreak/>
         <w:t>DECIPHER: Database of Chromosomal Imbalance and Phenotype in Humans using Ensembl Resources</w:t>
       </w:r>
     </w:p>
@@ -4708,7 +4762,7 @@
         </w:rPr>
         <w:t xml:space="preserve">Wuxi Nextcode: </w:t>
       </w:r>
-      <w:hyperlink r:id="rId13">
+      <w:hyperlink r:id="rId14">
         <w:r>
           <w:rPr>
             <w:b/>
@@ -4772,7 +4826,7 @@
         <w:ind w:hanging="360"/>
         <w:contextualSpacing/>
       </w:pPr>
-      <w:hyperlink r:id="rId14">
+      <w:hyperlink r:id="rId15">
         <w:r>
           <w:rPr>
             <w:color w:val="1155CC"/>
@@ -4834,7 +4888,7 @@
           <w:b/>
         </w:rPr>
       </w:pPr>
-      <w:hyperlink r:id="rId15">
+      <w:hyperlink r:id="rId16">
         <w:r>
           <w:rPr>
             <w:b/>
@@ -4895,7 +4949,7 @@
           <w:b/>
         </w:rPr>
       </w:pPr>
-      <w:hyperlink r:id="rId16">
+      <w:hyperlink r:id="rId17">
         <w:r>
           <w:rPr>
             <w:b/>
@@ -5128,6 +5182,7 @@
         <w:ind w:hanging="360"/>
       </w:pPr>
       <w:r>
+        <w:lastRenderedPageBreak/>
         <w:t>Essential Medical Genetics, JM Connor and MA Ferguson-Smith, Blackwell Science</w:t>
       </w:r>
     </w:p>
@@ -5142,7 +5197,6 @@
         <w:ind w:hanging="360"/>
       </w:pPr>
       <w:r>
-        <w:lastRenderedPageBreak/>
         <w:t>Genomes, TA Brown, Bios Scientific Publishers</w:t>
       </w:r>
     </w:p>
@@ -5353,7 +5407,7 @@
         <w:ind w:hanging="360"/>
         <w:contextualSpacing/>
       </w:pPr>
-      <w:hyperlink r:id="rId17">
+      <w:hyperlink r:id="rId18">
         <w:r>
           <w:rPr>
             <w:color w:val="1155CC"/>
@@ -5415,7 +5469,7 @@
         <w:ind w:hanging="360"/>
         <w:contextualSpacing/>
       </w:pPr>
-      <w:hyperlink r:id="rId18" w:anchor="general">
+      <w:hyperlink r:id="rId19" w:anchor="general">
         <w:r>
           <w:rPr>
             <w:color w:val="1155CC"/>
@@ -5602,6 +5656,7 @@
         </w:numPr>
       </w:pPr>
       <w:r>
+        <w:lastRenderedPageBreak/>
         <w:t xml:space="preserve">dbSNP: http://www.ncbi.nlm.nih.gov/SNP/ </w:t>
       </w:r>
     </w:p>
@@ -5614,7 +5669,6 @@
         </w:numPr>
       </w:pPr>
       <w:r>
-        <w:lastRenderedPageBreak/>
         <w:t>Mutalyzer: https://mutalyzer.nl/</w:t>
       </w:r>
     </w:p>
@@ -5994,7 +6048,7 @@
           <w:b/>
         </w:rPr>
       </w:pPr>
-      <w:hyperlink r:id="rId19">
+      <w:hyperlink r:id="rId20">
         <w:r>
           <w:rPr>
             <w:color w:val="1155CC"/>
@@ -6003,7 +6057,7 @@
           <w:t>h</w:t>
         </w:r>
       </w:hyperlink>
-      <w:hyperlink r:id="rId20">
+      <w:hyperlink r:id="rId21">
         <w:r>
           <w:rPr>
             <w:color w:val="1155CC"/>
@@ -6063,7 +6117,7 @@
           <w:b/>
         </w:rPr>
       </w:pPr>
-      <w:hyperlink r:id="rId21">
+      <w:hyperlink r:id="rId22">
         <w:r>
           <w:rPr>
             <w:color w:val="1155CC"/>
@@ -6087,7 +6141,7 @@
           <w:b/>
         </w:rPr>
       </w:pPr>
-      <w:hyperlink r:id="rId22">
+      <w:hyperlink r:id="rId23">
         <w:r>
           <w:rPr>
             <w:color w:val="1155CC"/>
@@ -6111,7 +6165,7 @@
           <w:b/>
         </w:rPr>
       </w:pPr>
-      <w:hyperlink r:id="rId23">
+      <w:hyperlink r:id="rId24">
         <w:r>
           <w:rPr>
             <w:color w:val="1155CC"/>
@@ -6145,7 +6199,7 @@
         </w:rPr>
         <w:t>Excel @</w:t>
       </w:r>
-      <w:hyperlink r:id="rId24">
+      <w:hyperlink r:id="rId25">
         <w:r>
           <w:rPr>
             <w:b/>
@@ -6166,7 +6220,7 @@
       <w:pPr>
         <w:pStyle w:val="normal0"/>
       </w:pPr>
-      <w:hyperlink r:id="rId25">
+      <w:hyperlink r:id="rId26">
         <w:r>
           <w:rPr>
             <w:color w:val="1155CC"/>
@@ -6229,7 +6283,7 @@
       <w:pPr>
         <w:pStyle w:val="normal0"/>
       </w:pPr>
-      <w:hyperlink r:id="rId26">
+      <w:hyperlink r:id="rId27">
         <w:r>
           <w:rPr>
             <w:color w:val="1155CC"/>
@@ -6329,7 +6383,7 @@
         </w:rPr>
         <w:t xml:space="preserve">The goals of this guide are to provide some instruction on the best way to share data to avoid the most common pitfalls and sources of delay in the transition from data collection to data analysis. The </w:t>
       </w:r>
-      <w:hyperlink r:id="rId27">
+      <w:hyperlink r:id="rId28">
         <w:r>
           <w:rPr>
             <w:rFonts w:ascii="Helvetica Neue" w:eastAsia="Helvetica Neue" w:hAnsi="Helvetica Neue" w:cs="Helvetica Neue"/>
@@ -6362,7 +6416,17 @@
           <w:sz w:val="24"/>
           <w:szCs w:val="24"/>
         </w:rPr>
-        <w:t>My strong feeling is that statisticians should be able to handle the data in whatever state they arrive. It is important to see the raw data, understand the steps in the processing pipeline, and be able to incorporate hidden sources of variability in one's data analysis. On the other hand, for many data types, the processing steps are well documented and standardized. So the work of converting the data from raw form to directly analyzable form can be performed before calling on a statistician. This can dramatically speed the turnaround time, since the statistician doesn't have to work through all the pre-processing steps first.</w:t>
+        <w:t xml:space="preserve">My strong feeling is that statisticians should be able to handle the data in whatever state they arrive. It is important to see the raw data, understand the steps in the processing pipeline, and be able to incorporate hidden sources of variability in one's data analysis. On the other hand, for many data types, the processing steps are well </w:t>
+      </w:r>
+      <w:r>
+        <w:rPr>
+          <w:rFonts w:ascii="Helvetica Neue" w:eastAsia="Helvetica Neue" w:hAnsi="Helvetica Neue" w:cs="Helvetica Neue"/>
+          <w:color w:val="333333"/>
+          <w:sz w:val="24"/>
+          <w:szCs w:val="24"/>
+        </w:rPr>
+        <w:lastRenderedPageBreak/>
+        <w:t>documented and standardized. So the work of converting the data from raw form to directly analyzable form can be performed before calling on a statistician. This can dramatically speed the turnaround time, since the statistician doesn't have to work through all the pre-processing steps first.</w:t>
       </w:r>
     </w:p>
     <w:p>
@@ -6381,7 +6445,6 @@
           <w:sz w:val="32"/>
           <w:szCs w:val="32"/>
         </w:rPr>
-        <w:lastRenderedPageBreak/>
         <w:t xml:space="preserve">4. </w:t>
       </w:r>
       <w:r>
@@ -6436,35 +6499,21 @@
         <w:rPr>
           <w:i/>
         </w:rPr>
-        <w:t xml:space="preserve">Forget overpriced schools, long days in a crowded classroom, and pitifully poor results. These websites and apps cover myriads of science, art, and technology topics. They will teach you practically anything, from making hummus to building apps in node.js, most of them for free. There is absolutely no excuse for you not to master a new skill, expand your knowledge, or eventually boost your career. You can learn interactively at your own pace and in the comfort of your own home. It’s hard to imagine how much easier it can possibly be. Honestly, what are you waiting for?” – </w:t>
-      </w:r>
-      <w:proofErr w:type="gramStart"/>
+        <w:t xml:space="preserve">Forget overpriced schools, long days in a crowded classroom, and pitifully poor results. These websites and apps cover myriads of science, art, and technology topics. They will teach you practically anything, from making hummus to building apps in node.js, most of them for free. There is absolutely no excuse for you not to master a new skill, expand your knowledge, or eventually boost your career. You can learn interactively at your own pace and in the comfort of your own home. It’s hard to imagine how much easier it can possibly be. Honestly, what are you waiting for?” – originally published </w:t>
+      </w:r>
       <w:r>
         <w:rPr>
           <w:i/>
         </w:rPr>
-        <w:t>originally</w:t>
-      </w:r>
-      <w:proofErr w:type="gramEnd"/>
+        <w:t>at</w:t>
+      </w:r>
       <w:r>
         <w:rPr>
           <w:i/>
         </w:rPr>
-        <w:t xml:space="preserve"> published </w:t>
-      </w:r>
-      <w:r>
-        <w:rPr>
-          <w:i/>
-        </w:rPr>
-        <w:t>at</w:t>
-      </w:r>
-      <w:r>
-        <w:rPr>
-          <w:i/>
-        </w:rPr>
         <w:t xml:space="preserve"> https://medium.com by </w:t>
       </w:r>
-      <w:hyperlink r:id="rId28" w:tooltip="Go to the profile of Kristyna Z." w:history="1">
+      <w:hyperlink r:id="rId29" w:tooltip="Go to the profile of Kristyna Z." w:history="1">
         <w:r>
           <w:rPr>
             <w:rStyle w:val="Hyperlink"/>
@@ -6480,15 +6529,31 @@
       <w:r>
         <w:t>CEO</w:t>
       </w:r>
-      <w:hyperlink r:id="rId29" w:tgtFrame="_blank" w:tooltip="Twitter profile for @maqtoob" w:history="1">
-        <w:r>
-          <w:rPr>
-            <w:rStyle w:val="Hyperlink"/>
-          </w:rPr>
-          <w:t>@maqtoob</w:t>
-        </w:r>
-        <w:proofErr w:type="spellEnd"/>
-      </w:hyperlink>
+      <w:r>
+        <w:fldChar w:fldCharType="begin"/>
+      </w:r>
+      <w:r>
+        <w:instrText xml:space="preserve"> HYPERLINK "http://twitter.com/maqto</w:instrText>
+      </w:r>
+      <w:r>
+        <w:instrText xml:space="preserve">ob" \t "_blank" \o "Twitter profile for @maqtoob" </w:instrText>
+      </w:r>
+      <w:r>
+        <w:fldChar w:fldCharType="separate"/>
+      </w:r>
+      <w:r>
+        <w:rPr>
+          <w:rStyle w:val="Hyperlink"/>
+        </w:rPr>
+        <w:t>@maqtoob</w:t>
+      </w:r>
+      <w:proofErr w:type="spellEnd"/>
+      <w:r>
+        <w:rPr>
+          <w:rStyle w:val="Hyperlink"/>
+        </w:rPr>
+        <w:fldChar w:fldCharType="end"/>
+      </w:r>
       <w:r>
         <w:t xml:space="preserve"> | </w:t>
       </w:r>
@@ -6501,9 +6566,15 @@
           <w:rPr>
             <w:rStyle w:val="Hyperlink"/>
           </w:rPr>
-          <w:t>http://kristyna.co</w:t>
+          <w:t>http</w:t>
         </w:r>
         <w:proofErr w:type="spellEnd"/>
+        <w:r>
+          <w:rPr>
+            <w:rStyle w:val="Hyperlink"/>
+          </w:rPr>
+          <w:t>://kristyna.co</w:t>
+        </w:r>
       </w:hyperlink>
     </w:p>
     <w:p>
@@ -6569,7 +6640,7 @@
 </file>
 
 <file path=word/endnotes.xml><?xml version="1.0" encoding="utf-8"?>
-<w:endnotes xmlns:ve="http://schemas.openxmlformats.org/markup-compatibility/2006" xmlns:o="urn:schemas-microsoft-com:office:office" xmlns:r="http://schemas.openxmlformats.org/officeDocument/2006/relationships" xmlns:m="http://schemas.openxmlformats.org/officeDocument/2006/math" xmlns:v="urn:schemas-microsoft-com:vml" xmlns:wp="http://schemas.openxmlformats.org/drawingml/2006/wordprocessingDrawing" xmlns:w10="urn:schemas-microsoft-com:office:word" xmlns:w="http://schemas.openxmlformats.org/wordprocessingml/2006/main" xmlns:wne="http://schemas.microsoft.com/office/word/2006/wordml">
+<w:endnotes xmlns:wpc="http://schemas.microsoft.com/office/word/2010/wordprocessingCanvas" xmlns:mo="http://schemas.microsoft.com/office/mac/office/2008/main" xmlns:mc="http://schemas.openxmlformats.org/markup-compatibility/2006" xmlns:mv="urn:schemas-microsoft-com:mac:vml" xmlns:o="urn:schemas-microsoft-com:office:office" xmlns:r="http://schemas.openxmlformats.org/officeDocument/2006/relationships" xmlns:m="http://schemas.openxmlformats.org/officeDocument/2006/math" xmlns:v="urn:schemas-microsoft-com:vml" xmlns:wp14="http://schemas.microsoft.com/office/word/2010/wordprocessingDrawing" xmlns:wp="http://schemas.openxmlformats.org/drawingml/2006/wordprocessingDrawing" xmlns:w10="urn:schemas-microsoft-com:office:word" xmlns:w="http://schemas.openxmlformats.org/wordprocessingml/2006/main" xmlns:w14="http://schemas.microsoft.com/office/word/2010/wordml" xmlns:wpg="http://schemas.microsoft.com/office/word/2010/wordprocessingGroup" xmlns:wpi="http://schemas.microsoft.com/office/word/2010/wordprocessingInk" xmlns:wne="http://schemas.microsoft.com/office/word/2006/wordml" xmlns:wps="http://schemas.microsoft.com/office/word/2010/wordprocessingShape" mc:Ignorable="w14 wp14">
   <w:endnote w:type="separator" w:id="-1">
     <w:p>
       <w:pPr>
@@ -6594,7 +6665,7 @@
 </file>
 
 <file path=word/footer1.xml><?xml version="1.0" encoding="utf-8"?>
-<w:ftr xmlns:ve="http://schemas.openxmlformats.org/markup-compatibility/2006" xmlns:o="urn:schemas-microsoft-com:office:office" xmlns:r="http://schemas.openxmlformats.org/officeDocument/2006/relationships" xmlns:m="http://schemas.openxmlformats.org/officeDocument/2006/math" xmlns:v="urn:schemas-microsoft-com:vml" xmlns:wp="http://schemas.openxmlformats.org/drawingml/2006/wordprocessingDrawing" xmlns:w10="urn:schemas-microsoft-com:office:word" xmlns:w="http://schemas.openxmlformats.org/wordprocessingml/2006/main" xmlns:wne="http://schemas.microsoft.com/office/word/2006/wordml">
+<w:ftr xmlns:wpc="http://schemas.microsoft.com/office/word/2010/wordprocessingCanvas" xmlns:mo="http://schemas.microsoft.com/office/mac/office/2008/main" xmlns:mc="http://schemas.openxmlformats.org/markup-compatibility/2006" xmlns:mv="urn:schemas-microsoft-com:mac:vml" xmlns:o="urn:schemas-microsoft-com:office:office" xmlns:r="http://schemas.openxmlformats.org/officeDocument/2006/relationships" xmlns:m="http://schemas.openxmlformats.org/officeDocument/2006/math" xmlns:v="urn:schemas-microsoft-com:vml" xmlns:wp14="http://schemas.microsoft.com/office/word/2010/wordprocessingDrawing" xmlns:wp="http://schemas.openxmlformats.org/drawingml/2006/wordprocessingDrawing" xmlns:w10="urn:schemas-microsoft-com:office:word" xmlns:w="http://schemas.openxmlformats.org/wordprocessingml/2006/main" xmlns:w14="http://schemas.microsoft.com/office/word/2010/wordml" xmlns:wpg="http://schemas.microsoft.com/office/word/2010/wordprocessingGroup" xmlns:wpi="http://schemas.microsoft.com/office/word/2010/wordprocessingInk" xmlns:wne="http://schemas.microsoft.com/office/word/2006/wordml" xmlns:wps="http://schemas.microsoft.com/office/word/2010/wordprocessingShape" mc:Ignorable="w14 wp14">
   <w:p>
     <w:pPr>
       <w:pStyle w:val="normal0"/>
@@ -6613,7 +6684,7 @@
       <w:rPr>
         <w:noProof/>
       </w:rPr>
-      <w:t>1</w:t>
+      <w:t>9</w:t>
     </w:r>
     <w:r>
       <w:fldChar w:fldCharType="end"/>
@@ -6623,7 +6694,7 @@
 </file>
 
 <file path=word/footnotes.xml><?xml version="1.0" encoding="utf-8"?>
-<w:footnotes xmlns:ve="http://schemas.openxmlformats.org/markup-compatibility/2006" xmlns:o="urn:schemas-microsoft-com:office:office" xmlns:r="http://schemas.openxmlformats.org/officeDocument/2006/relationships" xmlns:m="http://schemas.openxmlformats.org/officeDocument/2006/math" xmlns:v="urn:schemas-microsoft-com:vml" xmlns:wp="http://schemas.openxmlformats.org/drawingml/2006/wordprocessingDrawing" xmlns:w10="urn:schemas-microsoft-com:office:word" xmlns:w="http://schemas.openxmlformats.org/wordprocessingml/2006/main" xmlns:wne="http://schemas.microsoft.com/office/word/2006/wordml">
+<w:footnotes xmlns:wpc="http://schemas.microsoft.com/office/word/2010/wordprocessingCanvas" xmlns:mo="http://schemas.microsoft.com/office/mac/office/2008/main" xmlns:mc="http://schemas.openxmlformats.org/markup-compatibility/2006" xmlns:mv="urn:schemas-microsoft-com:mac:vml" xmlns:o="urn:schemas-microsoft-com:office:office" xmlns:r="http://schemas.openxmlformats.org/officeDocument/2006/relationships" xmlns:m="http://schemas.openxmlformats.org/officeDocument/2006/math" xmlns:v="urn:schemas-microsoft-com:vml" xmlns:wp14="http://schemas.microsoft.com/office/word/2010/wordprocessingDrawing" xmlns:wp="http://schemas.openxmlformats.org/drawingml/2006/wordprocessingDrawing" xmlns:w10="urn:schemas-microsoft-com:office:word" xmlns:w="http://schemas.openxmlformats.org/wordprocessingml/2006/main" xmlns:w14="http://schemas.microsoft.com/office/word/2010/wordml" xmlns:wpg="http://schemas.microsoft.com/office/word/2010/wordprocessingGroup" xmlns:wpi="http://schemas.microsoft.com/office/word/2010/wordprocessingInk" xmlns:wne="http://schemas.microsoft.com/office/word/2006/wordml" xmlns:wps="http://schemas.microsoft.com/office/word/2010/wordprocessingShape" mc:Ignorable="w14 wp14">
   <w:footnote w:type="separator" w:id="-1">
     <w:p>
       <w:pPr>
@@ -6648,7 +6719,7 @@
 </file>
 
 <file path=word/header1.xml><?xml version="1.0" encoding="utf-8"?>
-<w:hdr xmlns:ve="http://schemas.openxmlformats.org/markup-compatibility/2006" xmlns:o="urn:schemas-microsoft-com:office:office" xmlns:r="http://schemas.openxmlformats.org/officeDocument/2006/relationships" xmlns:m="http://schemas.openxmlformats.org/officeDocument/2006/math" xmlns:v="urn:schemas-microsoft-com:vml" xmlns:wp="http://schemas.openxmlformats.org/drawingml/2006/wordprocessingDrawing" xmlns:w10="urn:schemas-microsoft-com:office:word" xmlns:w="http://schemas.openxmlformats.org/wordprocessingml/2006/main" xmlns:wne="http://schemas.microsoft.com/office/word/2006/wordml">
+<w:hdr xmlns:wpc="http://schemas.microsoft.com/office/word/2010/wordprocessingCanvas" xmlns:mo="http://schemas.microsoft.com/office/mac/office/2008/main" xmlns:mc="http://schemas.openxmlformats.org/markup-compatibility/2006" xmlns:mv="urn:schemas-microsoft-com:mac:vml" xmlns:o="urn:schemas-microsoft-com:office:office" xmlns:r="http://schemas.openxmlformats.org/officeDocument/2006/relationships" xmlns:m="http://schemas.openxmlformats.org/officeDocument/2006/math" xmlns:v="urn:schemas-microsoft-com:vml" xmlns:wp14="http://schemas.microsoft.com/office/word/2010/wordprocessingDrawing" xmlns:wp="http://schemas.openxmlformats.org/drawingml/2006/wordprocessingDrawing" xmlns:w10="urn:schemas-microsoft-com:office:word" xmlns:w="http://schemas.openxmlformats.org/wordprocessingml/2006/main" xmlns:w14="http://schemas.microsoft.com/office/word/2010/wordml" xmlns:wpg="http://schemas.microsoft.com/office/word/2010/wordprocessingGroup" xmlns:wpi="http://schemas.microsoft.com/office/word/2010/wordprocessingInk" xmlns:wne="http://schemas.microsoft.com/office/word/2006/wordml" xmlns:wps="http://schemas.microsoft.com/office/word/2010/wordprocessingShape" mc:Ignorable="w14 wp14">
   <w:p>
     <w:pPr>
       <w:pStyle w:val="normal0"/>
@@ -6659,7 +6730,7 @@
 </file>
 
 <file path=word/numbering.xml><?xml version="1.0" encoding="utf-8"?>
-<w:numbering xmlns:ve="http://schemas.openxmlformats.org/markup-compatibility/2006" xmlns:o="urn:schemas-microsoft-com:office:office" xmlns:r="http://schemas.openxmlformats.org/officeDocument/2006/relationships" xmlns:m="http://schemas.openxmlformats.org/officeDocument/2006/math" xmlns:v="urn:schemas-microsoft-com:vml" xmlns:wp="http://schemas.openxmlformats.org/drawingml/2006/wordprocessingDrawing" xmlns:w10="urn:schemas-microsoft-com:office:word" xmlns:w="http://schemas.openxmlformats.org/wordprocessingml/2006/main" xmlns:wne="http://schemas.microsoft.com/office/word/2006/wordml">
+<w:numbering xmlns:wpc="http://schemas.microsoft.com/office/word/2010/wordprocessingCanvas" xmlns:mo="http://schemas.microsoft.com/office/mac/office/2008/main" xmlns:mc="http://schemas.openxmlformats.org/markup-compatibility/2006" xmlns:mv="urn:schemas-microsoft-com:mac:vml" xmlns:o="urn:schemas-microsoft-com:office:office" xmlns:r="http://schemas.openxmlformats.org/officeDocument/2006/relationships" xmlns:m="http://schemas.openxmlformats.org/officeDocument/2006/math" xmlns:v="urn:schemas-microsoft-com:vml" xmlns:wp14="http://schemas.microsoft.com/office/word/2010/wordprocessingDrawing" xmlns:wp="http://schemas.openxmlformats.org/drawingml/2006/wordprocessingDrawing" xmlns:w10="urn:schemas-microsoft-com:office:word" xmlns:w="http://schemas.openxmlformats.org/wordprocessingml/2006/main" xmlns:w14="http://schemas.microsoft.com/office/word/2010/wordml" xmlns:wpg="http://schemas.microsoft.com/office/word/2010/wordprocessingGroup" xmlns:wpi="http://schemas.microsoft.com/office/word/2010/wordprocessingInk" xmlns:wne="http://schemas.microsoft.com/office/word/2006/wordml" xmlns:wps="http://schemas.microsoft.com/office/word/2010/wordprocessingShape" mc:Ignorable="w14 wp14">
   <w:abstractNum w:abstractNumId="0">
     <w:nsid w:val="007008E8"/>
     <w:multiLevelType w:val="multilevel"/>
@@ -9220,7 +9291,7 @@
 </file>
 
 <file path=word/styles.xml><?xml version="1.0" encoding="utf-8"?>
-<w:styles xmlns:r="http://schemas.openxmlformats.org/officeDocument/2006/relationships" xmlns:w="http://schemas.openxmlformats.org/wordprocessingml/2006/main">
+<w:styles xmlns:mc="http://schemas.openxmlformats.org/markup-compatibility/2006" xmlns:r="http://schemas.openxmlformats.org/officeDocument/2006/relationships" xmlns:w="http://schemas.openxmlformats.org/wordprocessingml/2006/main" xmlns:w14="http://schemas.microsoft.com/office/word/2010/wordml" mc:Ignorable="w14">
   <w:docDefaults>
     <w:rPrDefault>
       <w:rPr>
@@ -9237,7 +9308,7 @@
       </w:pPr>
     </w:pPrDefault>
   </w:docDefaults>
-  <w:latentStyles w:defLockedState="0" w:defUIPriority="99" w:defSemiHidden="1" w:defUnhideWhenUsed="1" w:defQFormat="0" w:count="267">
+  <w:latentStyles w:defLockedState="0" w:defUIPriority="99" w:defSemiHidden="1" w:defUnhideWhenUsed="1" w:defQFormat="0" w:count="276">
     <w:lsdException w:name="Normal" w:semiHidden="0" w:uiPriority="0" w:unhideWhenUsed="0" w:qFormat="1"/>
     <w:lsdException w:name="heading 1" w:semiHidden="0" w:uiPriority="9" w:unhideWhenUsed="0" w:qFormat="1"/>
     <w:lsdException w:name="heading 2" w:uiPriority="9" w:qFormat="1"/>
@@ -9487,7 +9558,6 @@
   <w:style w:type="character" w:default="1" w:styleId="DefaultParagraphFont">
     <w:name w:val="Default Paragraph Font"/>
     <w:uiPriority w:val="1"/>
-    <w:semiHidden/>
     <w:unhideWhenUsed/>
   </w:style>
   <w:style w:type="table" w:default="1" w:styleId="TableNormal">
@@ -9495,7 +9565,6 @@
     <w:uiPriority w:val="99"/>
     <w:semiHidden/>
     <w:unhideWhenUsed/>
-    <w:qFormat/>
     <w:tblPr>
       <w:tblInd w:w="0" w:type="dxa"/>
       <w:tblCellMar>
@@ -9911,6 +9980,7 @@
   <w:style w:type="character" w:default="1" w:styleId="DefaultParagraphFont">
     <w:name w:val="Default Paragraph Font"/>
     <w:uiPriority w:val="1"/>
+    <w:semiHidden/>
     <w:unhideWhenUsed/>
   </w:style>
   <w:style w:type="table" w:default="1" w:styleId="TableNormal">

</xml_diff>

<commit_message>
updates Time tabke and hand book
</commit_message>
<xml_diff>
--- a/kcl-2016/Handbook 7BBG2014 M7 Bioinformatics Genomic Medicine 2016.docx
+++ b/kcl-2016/Handbook 7BBG2014 M7 Bioinformatics Genomic Medicine 2016.docx
@@ -4574,8 +4574,6 @@
         <w:ind w:hanging="360"/>
         <w:contextualSpacing/>
       </w:pPr>
-      <w:bookmarkStart w:id="27" w:name="_GoBack"/>
-      <w:bookmarkEnd w:id="27"/>
       <w:r>
         <w:t>Next-generation diagnostics and disease-gene discovery with the Exomiser</w:t>
       </w:r>
@@ -4799,8 +4797,8 @@
         <w:pStyle w:val="Heading3"/>
         <w:contextualSpacing w:val="0"/>
       </w:pPr>
-      <w:bookmarkStart w:id="28" w:name="h.6oi07686yglq" w:colFirst="0" w:colLast="0"/>
-      <w:bookmarkEnd w:id="28"/>
+      <w:bookmarkStart w:id="27" w:name="h.6oi07686yglq" w:colFirst="0" w:colLast="0"/>
+      <w:bookmarkEnd w:id="27"/>
       <w:r>
         <w:rPr>
           <w:b/>
@@ -4844,8 +4842,8 @@
           <w:b/>
         </w:rPr>
       </w:pPr>
-      <w:bookmarkStart w:id="29" w:name="h.20qit9daaqqe" w:colFirst="0" w:colLast="0"/>
-      <w:bookmarkEnd w:id="29"/>
+      <w:bookmarkStart w:id="28" w:name="h.20qit9daaqqe" w:colFirst="0" w:colLast="0"/>
+      <w:bookmarkEnd w:id="28"/>
       <w:r>
         <w:rPr>
           <w:b/>
@@ -4905,8 +4903,8 @@
         <w:spacing w:before="160"/>
         <w:contextualSpacing w:val="0"/>
       </w:pPr>
-      <w:bookmarkStart w:id="30" w:name="h.bwr4os8d03s4" w:colFirst="0" w:colLast="0"/>
-      <w:bookmarkEnd w:id="30"/>
+      <w:bookmarkStart w:id="29" w:name="h.bwr4os8d03s4" w:colFirst="0" w:colLast="0"/>
+      <w:bookmarkEnd w:id="29"/>
       <w:r>
         <w:rPr>
           <w:b/>
@@ -4972,8 +4970,8 @@
         <w:spacing w:before="160"/>
         <w:contextualSpacing w:val="0"/>
       </w:pPr>
-      <w:bookmarkStart w:id="31" w:name="h.tt1n1sffknj7" w:colFirst="0" w:colLast="0"/>
-      <w:bookmarkEnd w:id="31"/>
+      <w:bookmarkStart w:id="30" w:name="h.tt1n1sffknj7" w:colFirst="0" w:colLast="0"/>
+      <w:bookmarkEnd w:id="30"/>
       <w:r>
         <w:rPr>
           <w:b/>
@@ -5049,8 +5047,8 @@
         <w:pStyle w:val="Heading2"/>
         <w:contextualSpacing w:val="0"/>
       </w:pPr>
-      <w:bookmarkStart w:id="32" w:name="h.q2mtupgiqlqg" w:colFirst="0" w:colLast="0"/>
-      <w:bookmarkEnd w:id="32"/>
+      <w:bookmarkStart w:id="31" w:name="h.q2mtupgiqlqg" w:colFirst="0" w:colLast="0"/>
+      <w:bookmarkEnd w:id="31"/>
       <w:r>
         <w:rPr>
           <w:b/>
@@ -5134,13 +5132,13 @@
         <w:pStyle w:val="Heading2"/>
         <w:contextualSpacing w:val="0"/>
       </w:pPr>
-      <w:bookmarkStart w:id="33" w:name="h.jqga117r533x" w:colFirst="0" w:colLast="0"/>
-      <w:bookmarkEnd w:id="33"/>
-      <w:r>
-        <w:rPr>
-          <w:b/>
-        </w:rPr>
-        <w:t>Genetics/Genomics Text Books</w:t>
+      <w:bookmarkStart w:id="32" w:name="h.jqga117r533x" w:colFirst="0" w:colLast="0"/>
+      <w:bookmarkEnd w:id="32"/>
+      <w:r>
+        <w:rPr>
+          <w:b/>
+        </w:rPr>
+        <w:t>Genomics Text Books</w:t>
       </w:r>
     </w:p>
     <w:p>
@@ -5213,6 +5211,203 @@
       <w:r>
         <w:t>Human Genetics and Genomics, Bruce R Korf, Blackwell Publishing</w:t>
       </w:r>
+    </w:p>
+    <w:p>
+      <w:pPr>
+        <w:pStyle w:val="Heading1"/>
+        <w:shd w:val="clear" w:color="auto" w:fill="FFFFFF"/>
+        <w:spacing w:before="0"/>
+        <w:rPr>
+          <w:rFonts w:eastAsia="Times New Roman" w:cs="Times New Roman"/>
+          <w:b/>
+          <w:color w:val="111111"/>
+          <w:sz w:val="32"/>
+          <w:szCs w:val="32"/>
+        </w:rPr>
+      </w:pPr>
+      <w:r>
+        <w:rPr>
+          <w:rStyle w:val="a-size-large"/>
+          <w:rFonts w:eastAsia="Times New Roman" w:cs="Times New Roman"/>
+          <w:b/>
+          <w:color w:val="111111"/>
+          <w:sz w:val="32"/>
+          <w:szCs w:val="32"/>
+        </w:rPr>
+        <w:t>Statistics</w:t>
+      </w:r>
+      <w:r>
+        <w:rPr>
+          <w:rStyle w:val="a-size-large"/>
+          <w:rFonts w:eastAsia="Times New Roman" w:cs="Times New Roman"/>
+          <w:b/>
+          <w:color w:val="111111"/>
+          <w:sz w:val="32"/>
+          <w:szCs w:val="32"/>
+        </w:rPr>
+        <w:t xml:space="preserve"> &amp; Data Analysis Books</w:t>
+      </w:r>
+    </w:p>
+    <w:p>
+      <w:pPr>
+        <w:pStyle w:val="normal0"/>
+        <w:numPr>
+          <w:ilvl w:val="0"/>
+          <w:numId w:val="8"/>
+        </w:numPr>
+        <w:spacing w:after="200"/>
+        <w:ind w:hanging="360"/>
+        <w:rPr>
+          <w:bCs/>
+        </w:rPr>
+      </w:pPr>
+      <w:r>
+        <w:rPr>
+          <w:bCs/>
+        </w:rPr>
+        <w:t>Statistics: An Introduction Using R</w:t>
+      </w:r>
+    </w:p>
+    <w:p>
+      <w:pPr>
+        <w:pStyle w:val="normal0"/>
+        <w:numPr>
+          <w:ilvl w:val="0"/>
+          <w:numId w:val="8"/>
+        </w:numPr>
+        <w:spacing w:after="200"/>
+        <w:ind w:hanging="360"/>
+      </w:pPr>
+      <w:r>
+        <w:t>Intuitive Biostatistics</w:t>
+      </w:r>
+    </w:p>
+    <w:p>
+      <w:pPr>
+        <w:pStyle w:val="normal0"/>
+        <w:numPr>
+          <w:ilvl w:val="0"/>
+          <w:numId w:val="8"/>
+        </w:numPr>
+        <w:spacing w:after="200"/>
+        <w:ind w:hanging="360"/>
+      </w:pPr>
+      <w:r>
+        <w:t>Applied Predicative Modelling</w:t>
+      </w:r>
+    </w:p>
+    <w:p>
+      <w:pPr>
+        <w:pStyle w:val="normal0"/>
+        <w:numPr>
+          <w:ilvl w:val="0"/>
+          <w:numId w:val="8"/>
+        </w:numPr>
+        <w:spacing w:after="200"/>
+        <w:ind w:hanging="360"/>
+        <w:rPr>
+          <w:bCs/>
+        </w:rPr>
+      </w:pPr>
+      <w:r>
+        <w:rPr>
+          <w:bCs/>
+        </w:rPr>
+        <w:t xml:space="preserve">Bioinformatics and Computational Biology Solutions Using R and </w:t>
+      </w:r>
+      <w:proofErr w:type="spellStart"/>
+      <w:r>
+        <w:rPr>
+          <w:bCs/>
+        </w:rPr>
+        <w:t>Bioconductor</w:t>
+      </w:r>
+      <w:proofErr w:type="spellEnd"/>
+      <w:r>
+        <w:rPr>
+          <w:bCs/>
+        </w:rPr>
+        <w:t> </w:t>
+      </w:r>
+    </w:p>
+    <w:p>
+      <w:pPr>
+        <w:pStyle w:val="normal0"/>
+        <w:numPr>
+          <w:ilvl w:val="0"/>
+          <w:numId w:val="8"/>
+        </w:numPr>
+        <w:spacing w:after="200"/>
+        <w:ind w:hanging="360"/>
+        <w:rPr>
+          <w:bCs/>
+        </w:rPr>
+      </w:pPr>
+      <w:r>
+        <w:rPr>
+          <w:bCs/>
+        </w:rPr>
+        <w:t xml:space="preserve">Statistics and Data Analysis fro </w:t>
+      </w:r>
+      <w:proofErr w:type="spellStart"/>
+      <w:r>
+        <w:rPr>
+          <w:bCs/>
+        </w:rPr>
+        <w:t>Mircorarrays</w:t>
+      </w:r>
+      <w:proofErr w:type="spellEnd"/>
+      <w:r>
+        <w:rPr>
+          <w:bCs/>
+        </w:rPr>
+        <w:t xml:space="preserve"> Using R and </w:t>
+      </w:r>
+      <w:proofErr w:type="spellStart"/>
+      <w:r>
+        <w:rPr>
+          <w:bCs/>
+        </w:rPr>
+        <w:t>Bioconductor</w:t>
+      </w:r>
+      <w:proofErr w:type="spellEnd"/>
+      <w:r>
+        <w:rPr>
+          <w:bCs/>
+        </w:rPr>
+        <w:t> </w:t>
+      </w:r>
+      <w:bookmarkStart w:id="33" w:name="_GoBack"/>
+      <w:bookmarkEnd w:id="33"/>
+    </w:p>
+    <w:p>
+      <w:pPr>
+        <w:pStyle w:val="normal0"/>
+        <w:numPr>
+          <w:ilvl w:val="0"/>
+          <w:numId w:val="8"/>
+        </w:numPr>
+        <w:spacing w:after="200"/>
+        <w:ind w:hanging="360"/>
+      </w:pPr>
+      <w:r>
+        <w:t>Primer to Analysis of Genomic Data Using R (</w:t>
+      </w:r>
+      <w:proofErr w:type="spellStart"/>
+      <w:r>
+        <w:t>UseR</w:t>
+      </w:r>
+      <w:proofErr w:type="spellEnd"/>
+      <w:r>
+        <w:t>!)</w:t>
+      </w:r>
+    </w:p>
+    <w:p>
+      <w:pPr>
+        <w:pStyle w:val="normal0"/>
+        <w:spacing w:after="200"/>
+        <w:ind w:left="720"/>
+      </w:pPr>
     </w:p>
     <w:p>
       <w:pPr>
@@ -5493,6 +5688,7 @@
         <w:rPr>
           <w:b/>
         </w:rPr>
+        <w:lastRenderedPageBreak/>
         <w:t>Genome Browser &amp; Other Web Resources</w:t>
       </w:r>
     </w:p>
@@ -5656,7 +5852,6 @@
         </w:numPr>
       </w:pPr>
       <w:r>
-        <w:lastRenderedPageBreak/>
         <w:t xml:space="preserve">dbSNP: http://www.ncbi.nlm.nih.gov/SNP/ </w:t>
       </w:r>
     </w:p>
@@ -5938,6 +6133,7 @@
         <w:pStyle w:val="normal0"/>
       </w:pPr>
       <w:r>
+        <w:lastRenderedPageBreak/>
         <w:t xml:space="preserve"> </w:t>
       </w:r>
     </w:p>
@@ -6096,7 +6292,6 @@
         <w:rPr>
           <w:b/>
         </w:rPr>
-        <w:lastRenderedPageBreak/>
         <w:t xml:space="preserve">Next-Gen Sequence Analysis Workshop (2015): </w:t>
       </w:r>
       <w:r>
@@ -6381,7 +6576,17 @@
           <w:sz w:val="24"/>
           <w:szCs w:val="24"/>
         </w:rPr>
-        <w:t xml:space="preserve">The goals of this guide are to provide some instruction on the best way to share data to avoid the most common pitfalls and sources of delay in the transition from data collection to data analysis. The </w:t>
+        <w:t xml:space="preserve">The goals of this guide are to provide some instruction on the best way to share data to avoid the most common pitfalls and sources of delay in the transition from </w:t>
+      </w:r>
+      <w:r>
+        <w:rPr>
+          <w:rFonts w:ascii="Helvetica Neue" w:eastAsia="Helvetica Neue" w:hAnsi="Helvetica Neue" w:cs="Helvetica Neue"/>
+          <w:color w:val="333333"/>
+          <w:sz w:val="24"/>
+          <w:szCs w:val="24"/>
+        </w:rPr>
+        <w:lastRenderedPageBreak/>
+        <w:t xml:space="preserve">data collection to data analysis. The </w:t>
       </w:r>
       <w:hyperlink r:id="rId28">
         <w:r>
@@ -6416,17 +6621,7 @@
           <w:sz w:val="24"/>
           <w:szCs w:val="24"/>
         </w:rPr>
-        <w:t xml:space="preserve">My strong feeling is that statisticians should be able to handle the data in whatever state they arrive. It is important to see the raw data, understand the steps in the processing pipeline, and be able to incorporate hidden sources of variability in one's data analysis. On the other hand, for many data types, the processing steps are well </w:t>
-      </w:r>
-      <w:r>
-        <w:rPr>
-          <w:rFonts w:ascii="Helvetica Neue" w:eastAsia="Helvetica Neue" w:hAnsi="Helvetica Neue" w:cs="Helvetica Neue"/>
-          <w:color w:val="333333"/>
-          <w:sz w:val="24"/>
-          <w:szCs w:val="24"/>
-        </w:rPr>
-        <w:lastRenderedPageBreak/>
-        <w:t>documented and standardized. So the work of converting the data from raw form to directly analyzable form can be performed before calling on a statistician. This can dramatically speed the turnaround time, since the statistician doesn't have to work through all the pre-processing steps first.</w:t>
+        <w:t>My strong feeling is that statisticians should be able to handle the data in whatever state they arrive. It is important to see the raw data, understand the steps in the processing pipeline, and be able to incorporate hidden sources of variability in one's data analysis. On the other hand, for many data types, the processing steps are well documented and standardized. So the work of converting the data from raw form to directly analyzable form can be performed before calling on a statistician. This can dramatically speed the turnaround time, since the statistician doesn't have to work through all the pre-processing steps first.</w:t>
       </w:r>
     </w:p>
     <w:p>
@@ -6533,10 +6728,7 @@
         <w:fldChar w:fldCharType="begin"/>
       </w:r>
       <w:r>
-        <w:instrText xml:space="preserve"> HYPERLINK "http://twitter.com/maqto</w:instrText>
-      </w:r>
-      <w:r>
-        <w:instrText xml:space="preserve">ob" \t "_blank" \o "Twitter profile for @maqtoob" </w:instrText>
+        <w:instrText xml:space="preserve"> HYPERLINK "http://twitter.com/maqtoob" \t "_blank" \o "Twitter profile for @maqtoob" </w:instrText>
       </w:r>
       <w:r>
         <w:fldChar w:fldCharType="separate"/>
@@ -6684,7 +6876,7 @@
       <w:rPr>
         <w:noProof/>
       </w:rPr>
-      <w:t>9</w:t>
+      <w:t>10</w:t>
     </w:r>
     <w:r>
       <w:fldChar w:fldCharType="end"/>
@@ -9715,6 +9907,11 @@
       <w:color w:val="800080" w:themeColor="followedHyperlink"/>
       <w:u w:val="single"/>
     </w:rPr>
+  </w:style>
+  <w:style w:type="character" w:customStyle="1" w:styleId="a-size-large">
+    <w:name w:val="a-size-large"/>
+    <w:basedOn w:val="DefaultParagraphFont"/>
+    <w:rsid w:val="00F67908"/>
   </w:style>
 </w:styles>
 </file>

</xml_diff>